<commit_message>
added Runtime Analysis as a PDF
</commit_message>
<xml_diff>
--- a/cs/Runtime Analysis.docx
+++ b/cs/Runtime Analysis.docx
@@ -410,7 +410,15 @@
     </w:p>
     <w:p>
       <w:r>
-        <w:t>This all comes down to the difference between .Push() and .Unshift(). .push() simply appends the value onto the end of an array and creates a new index for it. It will always only be these two operations when called giving it a constant runtime or O(1). On the other hand, unshift() appends the value onto the beginning of the array and gives it an index of 0. This requires that the index of every value in the array be changed every time a value is inserted. This leads to a proportional runtime or O(n). Both functions also have to loop over the length of the array which takes a proportional runtime O(n). When combined together the .push()</w:t>
+        <w:t xml:space="preserve">This all comes down to the difference between .Push() and .Unshift(). .push() simply appends the value onto the end of an array and creates a new index for it. It will always only be these two operations when called giving it a constant runtime or O(1). On the other hand, unshift() appends the value onto the beginning of the array and gives it an index of 0. This requires that the index of every value in the array be changed every time a value is inserted. This leads to a proportional runtime or O(n). Both functions also have to loop over the length of the array which takes a proportional runtime O(n). When </w:t>
+      </w:r>
+      <w:proofErr w:type="gramStart"/>
+      <w:r>
+        <w:t>combined together</w:t>
+      </w:r>
+      <w:proofErr w:type="gramEnd"/>
+      <w:r>
+        <w:t xml:space="preserve"> the .push()</w:t>
       </w:r>
       <w:r>
         <w:t xml:space="preserve"> = O(n) * O(1) = O(n) </w:t>

</xml_diff>